<commit_message>
To run the api
To run the api
</commit_message>
<xml_diff>
--- a/To run the application.docx
+++ b/To run the application.docx
@@ -11,6 +11,50 @@
         </w:numPr>
       </w:pPr>
       <w:r>
+        <w:t xml:space="preserve">Before run the application, please make sure to </w:t>
+      </w:r>
+    </w:p>
+    <w:p>
+      <w:pPr>
+        <w:pStyle w:val="ListParagraph"/>
+        <w:numPr>
+          <w:ilvl w:val="1"/>
+          <w:numId w:val="1"/>
+        </w:numPr>
+      </w:pPr>
+      <w:r>
+        <w:t xml:space="preserve">pull tomcat version 8 </w:t>
+      </w:r>
+    </w:p>
+    <w:p>
+      <w:pPr>
+        <w:pStyle w:val="ListParagraph"/>
+        <w:numPr>
+          <w:ilvl w:val="1"/>
+          <w:numId w:val="1"/>
+        </w:numPr>
+      </w:pPr>
+      <w:r>
+        <w:t xml:space="preserve">pull </w:t>
+      </w:r>
+      <w:proofErr w:type="spellStart"/>
+      <w:r>
+        <w:t>postgres</w:t>
+      </w:r>
+      <w:proofErr w:type="spellEnd"/>
+      <w:r>
+        <w:t xml:space="preserve"> version 9.4</w:t>
+      </w:r>
+    </w:p>
+    <w:p>
+      <w:pPr>
+        <w:pStyle w:val="ListParagraph"/>
+        <w:numPr>
+          <w:ilvl w:val="0"/>
+          <w:numId w:val="1"/>
+        </w:numPr>
+      </w:pPr>
+      <w:r>
         <w:t xml:space="preserve">To run the application, firstly need to build the image of the </w:t>
       </w:r>
       <w:proofErr w:type="spellStart"/>
@@ -38,7 +82,6 @@
         <w:t xml:space="preserve">docker image build -t </w:t>
       </w:r>
       <w:proofErr w:type="spellStart"/>
-      <w:proofErr w:type="gramStart"/>
       <w:r>
         <w:rPr>
           <w:i/>
@@ -54,7 +97,6 @@
         </w:rPr>
         <w:t xml:space="preserve"> .</w:t>
       </w:r>
-      <w:proofErr w:type="gramEnd"/>
     </w:p>
     <w:p>
       <w:pPr>
@@ -120,7 +162,7 @@
         <w:rFonts w:ascii="Calibri" w:eastAsiaTheme="minorHAnsi" w:hAnsi="Calibri" w:cs="Calibri" w:hint="default"/>
       </w:rPr>
     </w:lvl>
-    <w:lvl w:ilvl="1" w:tplc="44090003" w:tentative="1">
+    <w:lvl w:ilvl="1" w:tplc="44090003">
       <w:start w:val="1"/>
       <w:numFmt w:val="bullet"/>
       <w:lvlText w:val="o"/>

</xml_diff>